<commit_message>
May 10, 2025 2:12 am
May 10, 2025 2:12 am
</commit_message>
<xml_diff>
--- a/10_Project_Documentation_hms.docx
+++ b/10_Project_Documentation_hms.docx
@@ -373,17 +373,27 @@
         </w:rPr>
         <w:t xml:space="preserve">: </w:t>
       </w:r>
-      <w:hyperlink r:id="rId10" w:history="1">
-        <w:r>
-          <w:rPr>
-            <w:rStyle w:val="Hyperlink"/>
-            <w:rFonts w:ascii="Times New Roman" w:hAnsi="Times New Roman" w:cs="Times New Roman"/>
-            <w:sz w:val="28"/>
-            <w:szCs w:val="28"/>
-          </w:rPr>
-          <w:t>https://github.com/dixi7t/hms/</w:t>
-        </w:r>
-      </w:hyperlink>
+      <w:r>
+        <w:fldChar w:fldCharType="begin"/>
+      </w:r>
+      <w:r>
+        <w:instrText>HYPERLINK "https://github.com/dixi7t/hms/"</w:instrText>
+      </w:r>
+      <w:r>
+        <w:fldChar w:fldCharType="separate"/>
+      </w:r>
+      <w:r>
+        <w:rPr>
+          <w:rStyle w:val="Hyperlink"/>
+          <w:rFonts w:ascii="Times New Roman" w:hAnsi="Times New Roman" w:cs="Times New Roman"/>
+          <w:sz w:val="28"/>
+          <w:szCs w:val="28"/>
+        </w:rPr>
+        <w:t>https://github.com/dixi7t/hms/</w:t>
+      </w:r>
+      <w:r>
+        <w:fldChar w:fldCharType="end"/>
+      </w:r>
     </w:p>
     <w:p>
       <w:pPr>
@@ -9535,12 +9545,12 @@
                     <pic:cNvPicPr/>
                   </pic:nvPicPr>
                   <pic:blipFill>
-                    <a:blip r:embed="rId11">
+                    <a:blip r:embed="rId10">
                       <a:grayscl/>
                       <a:extLst>
                         <a:ext uri="{BEBA8EAE-BF5A-486C-A8C5-ECC9F3942E4B}">
                           <a14:imgProps xmlns:a14="http://schemas.microsoft.com/office/drawing/2010/main">
-                            <a14:imgLayer r:embed="rId12">
+                            <a14:imgLayer r:embed="rId11">
                               <a14:imgEffect>
                                 <a14:colorTemperature colorTemp="5300"/>
                               </a14:imgEffect>

</xml_diff>